<commit_message>
added paragraph (its not very good)
</commit_message>
<xml_diff>
--- a/Paper/SPPQ-R1-submission-letter.docx
+++ b/Paper/SPPQ-R1-submission-letter.docx
@@ -62,7 +62,7 @@
                           </a:ln>
                           <a:extLst>
                             <a:ext uri="{91240B29-F687-4f45-9708-019B960494DF}">
-                              <a14:hiddenLine xmlns:a14="http://schemas.microsoft.com/office/drawing/2010/main" xmlns:w="http://schemas.openxmlformats.org/wordprocessingml/2006/main" xmlns:w10="urn:schemas-microsoft-com:office:word" xmlns:v="urn:schemas-microsoft-com:vml" xmlns:o="urn:schemas-microsoft-com:office:office" xmlns:mv="urn:schemas-microsoft-com:mac:vml" xmlns:mo="http://schemas.microsoft.com/office/mac/office/2008/main" xmlns="" w="9525">
+                              <a14:hiddenLine xmlns="" xmlns:mo="http://schemas.microsoft.com/office/mac/office/2008/main" xmlns:mv="urn:schemas-microsoft-com:mac:vml" xmlns:o="urn:schemas-microsoft-com:office:office" xmlns:v="urn:schemas-microsoft-com:vml" xmlns:w10="urn:schemas-microsoft-com:office:word" xmlns:w="http://schemas.openxmlformats.org/wordprocessingml/2006/main" xmlns:a14="http://schemas.microsoft.com/office/drawing/2010/main" w="9525">
                                 <a:solidFill>
                                   <a:srgbClr val="000000"/>
                                 </a:solidFill>
@@ -1011,50 +1011,90 @@
         </w:rPr>
         <w:t>imposed on the voters who must wait in it and the extent to waiting in line affects future electoral participation.  Our research on lines leverages thousands of early voting check-in times from six major Florida counties.</w:t>
       </w:r>
-    </w:p>
-    <w:p>
-      <w:pPr>
-        <w:spacing w:after="0" w:line="240" w:lineRule="auto"/>
-        <w:rPr>
-          <w:rFonts w:ascii="Times New Roman" w:hAnsi="Times New Roman" w:cs="Helvetica"/>
-          <w:color w:val="000000"/>
-          <w:sz w:val="24"/>
-          <w:szCs w:val="24"/>
-        </w:rPr>
-      </w:pPr>
-    </w:p>
-    <w:p>
-      <w:pPr>
-        <w:spacing w:after="0" w:line="240" w:lineRule="auto"/>
-        <w:rPr>
-          <w:rFonts w:ascii="Times New Roman" w:hAnsi="Times New Roman" w:cs="Helvetica"/>
-          <w:color w:val="000000"/>
-          <w:sz w:val="24"/>
-          <w:szCs w:val="24"/>
-        </w:rPr>
-      </w:pPr>
-      <w:r>
-        <w:rPr>
-          <w:rFonts w:ascii="Times New Roman" w:hAnsi="Times New Roman" w:cs="Helvetica"/>
-          <w:color w:val="000000"/>
-          <w:sz w:val="24"/>
-          <w:szCs w:val="24"/>
-        </w:rPr>
-        <w:t>SOME COMMENTS HERE</w:t>
-      </w:r>
-    </w:p>
-    <w:p>
-      <w:pPr>
-        <w:spacing w:after="0" w:line="240" w:lineRule="auto"/>
-        <w:rPr>
-          <w:rFonts w:ascii="Times New Roman" w:hAnsi="Times New Roman" w:cs="Helvetica"/>
-          <w:color w:val="000000"/>
-          <w:sz w:val="24"/>
-          <w:szCs w:val="24"/>
-        </w:rPr>
-      </w:pPr>
+      <w:r>
+        <w:rPr>
+          <w:rFonts w:ascii="Times New Roman" w:hAnsi="Times New Roman" w:cs="Helvetica"/>
+          <w:color w:val="000000"/>
+          <w:sz w:val="24"/>
+          <w:szCs w:val="24"/>
+        </w:rPr>
+        <w:t xml:space="preserve">  Moreover, based on the suggestions from the reviewer we have made a number of improvements.</w:t>
+      </w:r>
+    </w:p>
+    <w:p>
+      <w:pPr>
+        <w:spacing w:after="0" w:line="240" w:lineRule="auto"/>
+        <w:rPr>
+          <w:rFonts w:ascii="Times New Roman" w:hAnsi="Times New Roman" w:cs="Helvetica"/>
+          <w:color w:val="000000"/>
+          <w:sz w:val="24"/>
+          <w:szCs w:val="24"/>
+        </w:rPr>
+      </w:pPr>
+    </w:p>
+    <w:p>
+      <w:pPr>
+        <w:spacing w:after="0" w:line="240" w:lineRule="auto"/>
+        <w:rPr>
+          <w:rFonts w:ascii="Times New Roman" w:hAnsi="Times New Roman" w:cs="Helvetica"/>
+          <w:color w:val="000000"/>
+          <w:sz w:val="24"/>
+          <w:szCs w:val="24"/>
+        </w:rPr>
+      </w:pPr>
+      <w:r>
+        <w:rPr>
+          <w:rFonts w:ascii="Times New Roman" w:hAnsi="Times New Roman" w:cs="Helvetica"/>
+          <w:color w:val="000000"/>
+          <w:sz w:val="24"/>
+          <w:szCs w:val="24"/>
+        </w:rPr>
+        <w:t xml:space="preserve">First, in an effort to improve the representativeness of our sample, we were able to gain access to the check-in times for six additional counties.  This effort doubled the number of counties in our sample from six to twelve and we now include rural counties like Levy, Putnam, and Calhoun.  Moreover, we added Table 4 in the appendix to provide a comparison between the characteristics of the voters in our twelve counties and the characteristics of the voters in the entire state.  While our sample tends to overrepresent voters in metropolitan areas that are more likely to be Democrat and non-white, and tend to earn more in income, we believe that the voters in our sample provide enough demographic diversity to capture the effect of waiting in line for the typical voter in Florida. </w:t>
+      </w:r>
       <w:bookmarkStart w:id="0" w:name="_GoBack"/>
       <w:bookmarkEnd w:id="0"/>
+    </w:p>
+    <w:p>
+      <w:pPr>
+        <w:spacing w:after="0" w:line="240" w:lineRule="auto"/>
+        <w:rPr>
+          <w:rFonts w:ascii="Times New Roman" w:hAnsi="Times New Roman" w:cs="Helvetica"/>
+          <w:color w:val="000000"/>
+          <w:sz w:val="24"/>
+          <w:szCs w:val="24"/>
+        </w:rPr>
+      </w:pPr>
+    </w:p>
+    <w:p>
+      <w:pPr>
+        <w:spacing w:after="0" w:line="240" w:lineRule="auto"/>
+        <w:rPr>
+          <w:rFonts w:ascii="Times New Roman" w:hAnsi="Times New Roman" w:cs="Helvetica"/>
+          <w:color w:val="000000"/>
+          <w:sz w:val="24"/>
+          <w:szCs w:val="24"/>
+        </w:rPr>
+      </w:pPr>
+      <w:r>
+        <w:rPr>
+          <w:rFonts w:ascii="Times New Roman" w:hAnsi="Times New Roman" w:cs="Helvetica"/>
+          <w:color w:val="000000"/>
+          <w:sz w:val="24"/>
+          <w:szCs w:val="24"/>
+        </w:rPr>
+        <w:t>SOME COMMENTS HERE</w:t>
+      </w:r>
+    </w:p>
+    <w:p>
+      <w:pPr>
+        <w:spacing w:after="0" w:line="240" w:lineRule="auto"/>
+        <w:rPr>
+          <w:rFonts w:ascii="Times New Roman" w:hAnsi="Times New Roman" w:cs="Helvetica"/>
+          <w:color w:val="000000"/>
+          <w:sz w:val="24"/>
+          <w:szCs w:val="24"/>
+        </w:rPr>
+      </w:pPr>
     </w:p>
     <w:p>
       <w:pPr>
@@ -1285,6 +1325,7 @@
           <w:sz w:val="24"/>
           <w:szCs w:val="24"/>
         </w:rPr>
+        <w:lastRenderedPageBreak/>
         <w:t>Chair, Program in Quantitative Social Science</w:t>
       </w:r>
     </w:p>
@@ -1594,11 +1635,6 @@
     <w:lsdException w:name="Book Title" w:uiPriority="33" w:qFormat="1"/>
     <w:lsdException w:name="Bibliography" w:semiHidden="1" w:uiPriority="37" w:unhideWhenUsed="1"/>
     <w:lsdException w:name="TOC Heading" w:semiHidden="1" w:uiPriority="39" w:unhideWhenUsed="1" w:qFormat="1"/>
-    <w:lsdException w:name="Plain Table 5" w:semiHidden="1" w:unhideWhenUsed="1"/>
-    <w:lsdException w:name="Grid Table Light" w:semiHidden="1" w:unhideWhenUsed="1"/>
-    <w:lsdException w:name="Grid Table 1 Light" w:semiHidden="1" w:unhideWhenUsed="1"/>
-    <w:lsdException w:name="Grid Table 2" w:semiHidden="1" w:unhideWhenUsed="1"/>
-    <w:lsdException w:name="Grid Table 3" w:semiHidden="1" w:unhideWhenUsed="1"/>
     <w:lsdException w:name="Grid Table 4" w:uiPriority="49"/>
     <w:lsdException w:name="Grid Table 5 Dark" w:uiPriority="50"/>
     <w:lsdException w:name="Grid Table 6 Colorful" w:uiPriority="51"/>

</xml_diff>

<commit_message>
edits to paper and memos
</commit_message>
<xml_diff>
--- a/Paper/SPPQ-R1-submission-letter.docx
+++ b/Paper/SPPQ-R1-submission-letter.docx
@@ -62,7 +62,7 @@
                           </a:ln>
                           <a:extLst>
                             <a:ext uri="{91240B29-F687-4f45-9708-019B960494DF}">
-                              <a14:hiddenLine xmlns="" xmlns:mo="http://schemas.microsoft.com/office/mac/office/2008/main" xmlns:mv="urn:schemas-microsoft-com:mac:vml" xmlns:o="urn:schemas-microsoft-com:office:office" xmlns:v="urn:schemas-microsoft-com:vml" xmlns:w10="urn:schemas-microsoft-com:office:word" xmlns:w="http://schemas.openxmlformats.org/wordprocessingml/2006/main" xmlns:a14="http://schemas.microsoft.com/office/drawing/2010/main" w="9525">
+                              <a14:hiddenLine xmlns:a14="http://schemas.microsoft.com/office/drawing/2010/main" xmlns:w="http://schemas.openxmlformats.org/wordprocessingml/2006/main" xmlns:w10="urn:schemas-microsoft-com:office:word" xmlns:v="urn:schemas-microsoft-com:vml" xmlns:o="urn:schemas-microsoft-com:office:office" xmlns:mv="urn:schemas-microsoft-com:mac:vml" xmlns:mo="http://schemas.microsoft.com/office/mac/office/2008/main" xmlns="" w="9525">
                                 <a:solidFill>
                                   <a:srgbClr val="000000"/>
                                 </a:solidFill>
@@ -180,29 +180,7 @@
                                   <w:sz w:val="20"/>
                                   <w:szCs w:val="20"/>
                                 </w:rPr>
-                                <w:t xml:space="preserve"> of Government, 6108 </w:t>
-                              </w:r>
-                              <w:proofErr w:type="spellStart"/>
-                              <w:r>
-                                <w:rPr>
-                                  <w:rFonts w:ascii="Book Antiqua" w:hAnsi="Book Antiqua"/>
-                                  <w:i/>
-                                  <w:spacing w:val="6"/>
-                                  <w:sz w:val="20"/>
-                                  <w:szCs w:val="20"/>
-                                </w:rPr>
-                                <w:t>Silsby</w:t>
-                              </w:r>
-                              <w:proofErr w:type="spellEnd"/>
-                              <w:r>
-                                <w:rPr>
-                                  <w:rFonts w:ascii="Book Antiqua" w:hAnsi="Book Antiqua"/>
-                                  <w:i/>
-                                  <w:spacing w:val="6"/>
-                                  <w:sz w:val="20"/>
-                                  <w:szCs w:val="20"/>
-                                </w:rPr>
-                                <w:t xml:space="preserve"> Hall</w:t>
+                                <w:t xml:space="preserve"> of Government, 6108 Silsby Hall</w:t>
                               </w:r>
                             </w:p>
                             <w:p>
@@ -398,29 +376,7 @@
                             <w:sz w:val="20"/>
                             <w:szCs w:val="20"/>
                           </w:rPr>
-                          <w:t xml:space="preserve"> of Government, 6108 </w:t>
-                        </w:r>
-                        <w:proofErr w:type="spellStart"/>
-                        <w:r>
-                          <w:rPr>
-                            <w:rFonts w:ascii="Book Antiqua" w:hAnsi="Book Antiqua"/>
-                            <w:i/>
-                            <w:spacing w:val="6"/>
-                            <w:sz w:val="20"/>
-                            <w:szCs w:val="20"/>
-                          </w:rPr>
-                          <w:t>Silsby</w:t>
-                        </w:r>
-                        <w:proofErr w:type="spellEnd"/>
-                        <w:r>
-                          <w:rPr>
-                            <w:rFonts w:ascii="Book Antiqua" w:hAnsi="Book Antiqua"/>
-                            <w:i/>
-                            <w:spacing w:val="6"/>
-                            <w:sz w:val="20"/>
-                            <w:szCs w:val="20"/>
-                          </w:rPr>
-                          <w:t xml:space="preserve"> Hall</w:t>
+                          <w:t xml:space="preserve"> of Government, 6108 Silsby Hall</w:t>
                         </w:r>
                       </w:p>
                       <w:p>
@@ -577,7 +533,25 @@
           <w:sz w:val="24"/>
           <w:szCs w:val="24"/>
         </w:rPr>
-        <w:t>May 18, 2019</w:t>
+        <w:t xml:space="preserve">May </w:t>
+      </w:r>
+      <w:r>
+        <w:rPr>
+          <w:rFonts w:ascii="Times New Roman" w:hAnsi="Times New Roman" w:cs="Arial"/>
+          <w:color w:val="1A1A1A"/>
+          <w:sz w:val="24"/>
+          <w:szCs w:val="24"/>
+        </w:rPr>
+        <w:t>24</w:t>
+      </w:r>
+      <w:r>
+        <w:rPr>
+          <w:rFonts w:ascii="Times New Roman" w:hAnsi="Times New Roman" w:cs="Arial"/>
+          <w:color w:val="1A1A1A"/>
+          <w:sz w:val="24"/>
+          <w:szCs w:val="24"/>
+        </w:rPr>
+        <w:t>, 2019</w:t>
       </w:r>
     </w:p>
     <w:p>
@@ -982,7 +956,25 @@
           <w:sz w:val="24"/>
           <w:szCs w:val="24"/>
         </w:rPr>
-        <w:t xml:space="preserve">of lines, the extent to which a </w:t>
+        <w:t>of lines</w:t>
+      </w:r>
+      <w:r>
+        <w:rPr>
+          <w:rFonts w:ascii="Times New Roman" w:hAnsi="Times New Roman" w:cs="Helvetica"/>
+          <w:color w:val="000000"/>
+          <w:sz w:val="24"/>
+          <w:szCs w:val="24"/>
+        </w:rPr>
+        <w:t>:</w:t>
+      </w:r>
+      <w:r>
+        <w:rPr>
+          <w:rFonts w:ascii="Times New Roman" w:hAnsi="Times New Roman" w:cs="Helvetica"/>
+          <w:color w:val="000000"/>
+          <w:sz w:val="24"/>
+          <w:szCs w:val="24"/>
+        </w:rPr>
+        <w:t xml:space="preserve"> the extent to which a </w:t>
       </w:r>
       <w:r>
         <w:rPr>
@@ -1049,40 +1041,63 @@
           <w:sz w:val="24"/>
           <w:szCs w:val="24"/>
         </w:rPr>
-        <w:t xml:space="preserve">First, in an effort to improve the representativeness of our sample, we were able to gain access to the check-in times for six additional counties.  This effort doubled the number of counties in our sample from six to twelve and we now include rural counties like Levy, Putnam, and Calhoun.  Moreover, we added Table 4 in the appendix to provide a comparison between the characteristics of the voters in our twelve counties and the characteristics of the voters in the entire state.  While our sample tends to overrepresent voters in metropolitan areas that are more likely to be Democrat and non-white, and tend to earn more in income, we believe that the voters in our sample provide enough demographic diversity to capture the effect of waiting in line for the typical voter in Florida. </w:t>
+        <w:t xml:space="preserve">First, in an effort to improve the representativeness of our sample, we were able to gain access to the check-in times for six additional counties.  This effort doubled the number of counties in our sample from six to twelve and we now include rural counties like </w:t>
+      </w:r>
+      <w:r>
+        <w:rPr>
+          <w:rFonts w:ascii="Times New Roman" w:hAnsi="Times New Roman" w:cs="Helvetica"/>
+          <w:color w:val="000000"/>
+          <w:sz w:val="24"/>
+          <w:szCs w:val="24"/>
+        </w:rPr>
+        <w:t xml:space="preserve">Calhoun, </w:t>
+      </w:r>
+      <w:r>
+        <w:rPr>
+          <w:rFonts w:ascii="Times New Roman" w:hAnsi="Times New Roman" w:cs="Helvetica"/>
+          <w:color w:val="000000"/>
+          <w:sz w:val="24"/>
+          <w:szCs w:val="24"/>
+        </w:rPr>
+        <w:t xml:space="preserve">Levy, </w:t>
+      </w:r>
+      <w:r>
+        <w:rPr>
+          <w:rFonts w:ascii="Times New Roman" w:hAnsi="Times New Roman" w:cs="Helvetica"/>
+          <w:color w:val="000000"/>
+          <w:sz w:val="24"/>
+          <w:szCs w:val="24"/>
+        </w:rPr>
+        <w:t xml:space="preserve">and </w:t>
+      </w:r>
+      <w:r>
+        <w:rPr>
+          <w:rFonts w:ascii="Times New Roman" w:hAnsi="Times New Roman" w:cs="Helvetica"/>
+          <w:color w:val="000000"/>
+          <w:sz w:val="24"/>
+          <w:szCs w:val="24"/>
+        </w:rPr>
+        <w:t>Putnam.  Moreover, we added Table 4 in the appendix to provide a comparison between the characteristics of the voters in our twelve counties and the characteristics of the voters in</w:t>
+      </w:r>
+      <w:r>
+        <w:rPr>
+          <w:rFonts w:ascii="Times New Roman" w:hAnsi="Times New Roman" w:cs="Helvetica"/>
+          <w:color w:val="000000"/>
+          <w:sz w:val="24"/>
+          <w:szCs w:val="24"/>
+        </w:rPr>
+        <w:t xml:space="preserve"> Florida</w:t>
       </w:r>
       <w:bookmarkStart w:id="0" w:name="_GoBack"/>
       <w:bookmarkEnd w:id="0"/>
-    </w:p>
-    <w:p>
-      <w:pPr>
-        <w:spacing w:after="0" w:line="240" w:lineRule="auto"/>
-        <w:rPr>
-          <w:rFonts w:ascii="Times New Roman" w:hAnsi="Times New Roman" w:cs="Helvetica"/>
-          <w:color w:val="000000"/>
-          <w:sz w:val="24"/>
-          <w:szCs w:val="24"/>
-        </w:rPr>
-      </w:pPr>
-    </w:p>
-    <w:p>
-      <w:pPr>
-        <w:spacing w:after="0" w:line="240" w:lineRule="auto"/>
-        <w:rPr>
-          <w:rFonts w:ascii="Times New Roman" w:hAnsi="Times New Roman" w:cs="Helvetica"/>
-          <w:color w:val="000000"/>
-          <w:sz w:val="24"/>
-          <w:szCs w:val="24"/>
-        </w:rPr>
-      </w:pPr>
-      <w:r>
-        <w:rPr>
-          <w:rFonts w:ascii="Times New Roman" w:hAnsi="Times New Roman" w:cs="Helvetica"/>
-          <w:color w:val="000000"/>
-          <w:sz w:val="24"/>
-          <w:szCs w:val="24"/>
-        </w:rPr>
-        <w:t>SOME COMMENTS HERE</w:t>
+      <w:r>
+        <w:rPr>
+          <w:rFonts w:ascii="Times New Roman" w:hAnsi="Times New Roman" w:cs="Helvetica"/>
+          <w:color w:val="000000"/>
+          <w:sz w:val="24"/>
+          <w:szCs w:val="24"/>
+        </w:rPr>
+        <w:t xml:space="preserve">.  While our sample tends to overrepresent voters in metropolitan areas that are more likely to be Democrat and non-white, and tend to earn more in income, we believe that the voters in our sample provide enough demographic diversity to capture the effect of waiting in line for the typical voter in Florida. </w:t>
       </w:r>
     </w:p>
     <w:p>
@@ -1325,7 +1340,6 @@
           <w:sz w:val="24"/>
           <w:szCs w:val="24"/>
         </w:rPr>
-        <w:lastRenderedPageBreak/>
         <w:t>Chair, Program in Quantitative Social Science</w:t>
       </w:r>
     </w:p>

</xml_diff>